<commit_message>
API done, Documents are ready, code may need an ajustment on the tests, regardless of it, everything is done
</commit_message>
<xml_diff>
--- a/docs/LAB2.docx
+++ b/docs/LAB2.docx
@@ -3078,12 +3078,20 @@
       <w:pPr>
         <w:jc w:val="both"/>
         <w:rPr>
-          <w:rFonts w:ascii="Calibri" w:eastAsia="Calibri" w:hAnsi="Calibri" w:cs="Calibri"/>
-        </w:rPr>
-      </w:pPr>
-      <w:r>
-        <w:rPr>
-          <w:rFonts w:ascii="Calibri" w:eastAsia="Calibri" w:hAnsi="Calibri" w:cs="Calibri"/>
+          <w:rFonts w:eastAsia="Calibri"/>
+          <w:b/>
+          <w:bCs/>
+          <w:sz w:val="28"/>
+          <w:szCs w:val="28"/>
+        </w:rPr>
+      </w:pPr>
+      <w:r>
+        <w:rPr>
+          <w:rFonts w:eastAsia="Calibri"/>
+          <w:b/>
+          <w:bCs/>
+          <w:sz w:val="28"/>
+          <w:szCs w:val="28"/>
         </w:rPr>
         <w:t xml:space="preserve">3. </w:t>
       </w:r>
@@ -3095,9 +3103,9 @@
         <w:tblLook w:val="04A0" w:firstRow="1" w:lastRow="0" w:firstColumn="1" w:lastColumn="0" w:noHBand="0" w:noVBand="1"/>
       </w:tblPr>
       <w:tblGrid>
-        <w:gridCol w:w="3596"/>
-        <w:gridCol w:w="3597"/>
-        <w:gridCol w:w="3597"/>
+        <w:gridCol w:w="3506"/>
+        <w:gridCol w:w="3459"/>
+        <w:gridCol w:w="3825"/>
       </w:tblGrid>
       <w:tr>
         <w:tc>
@@ -3106,7 +3114,7 @@
           </w:tcPr>
           <w:p>
             <w:pPr>
-              <w:jc w:val="both"/>
+              <w:jc w:val="center"/>
               <w:rPr>
                 <w:rFonts w:eastAsia="Calibri"/>
                 <w:b/>
@@ -3133,7 +3141,7 @@
           </w:tcPr>
           <w:p>
             <w:pPr>
-              <w:jc w:val="both"/>
+              <w:jc w:val="center"/>
               <w:rPr>
                 <w:rFonts w:eastAsia="Calibri"/>
                 <w:b/>
@@ -3160,7 +3168,7 @@
           </w:tcPr>
           <w:p>
             <w:pPr>
-              <w:jc w:val="both"/>
+              <w:jc w:val="center"/>
               <w:rPr>
                 <w:rFonts w:eastAsia="Calibri"/>
                 <w:b/>
@@ -3189,13 +3197,25 @@
           </w:tcPr>
           <w:p>
             <w:pPr>
-              <w:jc w:val="both"/>
-              <w:rPr>
-                <w:rFonts w:ascii="Calibri" w:eastAsia="Calibri" w:hAnsi="Calibri" w:cs="Calibri"/>
-                <w:sz w:val="24"/>
-                <w:szCs w:val="24"/>
-              </w:rPr>
-            </w:pPr>
+              <w:jc w:val="center"/>
+              <w:rPr>
+                <w:rFonts w:eastAsia="Calibri"/>
+                <w:b/>
+                <w:bCs/>
+                <w:sz w:val="24"/>
+                <w:szCs w:val="24"/>
+              </w:rPr>
+            </w:pPr>
+            <w:r>
+              <w:rPr>
+                <w:b/>
+                <w:bCs/>
+                <w:color w:val="000000"/>
+                <w:sz w:val="24"/>
+                <w:szCs w:val="24"/>
+              </w:rPr>
+              <w:t>R.F. 1. Generar el juego</w:t>
+            </w:r>
           </w:p>
         </w:tc>
         <w:tc>
@@ -3204,13 +3224,57 @@
           </w:tcPr>
           <w:p>
             <w:pPr>
-              <w:jc w:val="both"/>
-              <w:rPr>
-                <w:rFonts w:ascii="Calibri" w:eastAsia="Calibri" w:hAnsi="Calibri" w:cs="Calibri"/>
-                <w:sz w:val="24"/>
-                <w:szCs w:val="24"/>
-              </w:rPr>
-            </w:pPr>
+              <w:jc w:val="center"/>
+              <w:rPr>
+                <w:rFonts w:eastAsia="Calibri"/>
+                <w:sz w:val="24"/>
+                <w:szCs w:val="24"/>
+              </w:rPr>
+            </w:pPr>
+            <w:r>
+              <w:rPr>
+                <w:rFonts w:eastAsia="Calibri"/>
+                <w:sz w:val="24"/>
+                <w:szCs w:val="24"/>
+              </w:rPr>
+              <w:t>Menu</w:t>
+            </w:r>
+          </w:p>
+          <w:p>
+            <w:pPr>
+              <w:jc w:val="center"/>
+              <w:rPr>
+                <w:rFonts w:eastAsia="Calibri"/>
+                <w:sz w:val="24"/>
+                <w:szCs w:val="24"/>
+              </w:rPr>
+            </w:pPr>
+            <w:r>
+              <w:rPr>
+                <w:rFonts w:eastAsia="Calibri"/>
+                <w:sz w:val="24"/>
+                <w:szCs w:val="24"/>
+              </w:rPr>
+              <w:t>Buscaminas</w:t>
+            </w:r>
+          </w:p>
+          <w:p>
+            <w:pPr>
+              <w:jc w:val="center"/>
+              <w:rPr>
+                <w:rFonts w:eastAsia="Calibri"/>
+                <w:sz w:val="24"/>
+                <w:szCs w:val="24"/>
+              </w:rPr>
+            </w:pPr>
+            <w:r>
+              <w:rPr>
+                <w:rFonts w:eastAsia="Calibri"/>
+                <w:sz w:val="24"/>
+                <w:szCs w:val="24"/>
+              </w:rPr>
+              <w:t>Casilla</w:t>
+            </w:r>
           </w:p>
         </w:tc>
         <w:tc>
@@ -3219,13 +3283,240 @@
           </w:tcPr>
           <w:p>
             <w:pPr>
-              <w:jc w:val="both"/>
-              <w:rPr>
-                <w:rFonts w:ascii="Calibri" w:eastAsia="Calibri" w:hAnsi="Calibri" w:cs="Calibri"/>
-                <w:sz w:val="24"/>
-                <w:szCs w:val="24"/>
-              </w:rPr>
-            </w:pPr>
+              <w:rPr>
+                <w:sz w:val="24"/>
+                <w:szCs w:val="24"/>
+              </w:rPr>
+            </w:pPr>
+            <w:r>
+              <w:rPr>
+                <w:sz w:val="24"/>
+                <w:szCs w:val="24"/>
+              </w:rPr>
+              <w:t>+Menu()</w:t>
+            </w:r>
+          </w:p>
+          <w:p>
+            <w:pPr>
+              <w:rPr>
+                <w:sz w:val="24"/>
+                <w:szCs w:val="24"/>
+              </w:rPr>
+            </w:pPr>
+            <w:r>
+              <w:rPr>
+                <w:sz w:val="24"/>
+                <w:szCs w:val="24"/>
+              </w:rPr>
+              <w:t>+mostrarBienvenida()</w:t>
+            </w:r>
+            <w:r>
+              <w:rPr>
+                <w:sz w:val="24"/>
+                <w:szCs w:val="24"/>
+              </w:rPr>
+              <w:t>:void</w:t>
+            </w:r>
+          </w:p>
+          <w:p>
+            <w:pPr>
+              <w:rPr>
+                <w:sz w:val="24"/>
+                <w:szCs w:val="24"/>
+              </w:rPr>
+            </w:pPr>
+            <w:r>
+              <w:rPr>
+                <w:sz w:val="24"/>
+                <w:szCs w:val="24"/>
+              </w:rPr>
+              <w:t>+</w:t>
+            </w:r>
+            <w:r>
+              <w:rPr>
+                <w:sz w:val="24"/>
+                <w:szCs w:val="24"/>
+              </w:rPr>
+              <w:t>mostrarBannerSeparacion()</w:t>
+            </w:r>
+            <w:r>
+              <w:rPr>
+                <w:sz w:val="24"/>
+                <w:szCs w:val="24"/>
+              </w:rPr>
+              <w:t>:void</w:t>
+            </w:r>
+          </w:p>
+          <w:p>
+            <w:pPr>
+              <w:rPr>
+                <w:sz w:val="24"/>
+                <w:szCs w:val="24"/>
+              </w:rPr>
+            </w:pPr>
+            <w:r>
+              <w:rPr>
+                <w:sz w:val="24"/>
+                <w:szCs w:val="24"/>
+              </w:rPr>
+              <w:t>+</w:t>
+            </w:r>
+            <w:r>
+              <w:rPr>
+                <w:sz w:val="24"/>
+                <w:szCs w:val="24"/>
+              </w:rPr>
+              <w:t>seleccionarDificultad</w:t>
+            </w:r>
+            <w:r>
+              <w:rPr>
+                <w:sz w:val="24"/>
+                <w:szCs w:val="24"/>
+              </w:rPr>
+              <w:t>():int</w:t>
+            </w:r>
+          </w:p>
+          <w:p>
+            <w:pPr>
+              <w:rPr>
+                <w:sz w:val="24"/>
+                <w:szCs w:val="24"/>
+              </w:rPr>
+            </w:pPr>
+            <w:r>
+              <w:rPr>
+                <w:sz w:val="24"/>
+                <w:szCs w:val="24"/>
+              </w:rPr>
+              <w:t>+Busca</w:t>
+            </w:r>
+            <w:bookmarkStart w:id="0" w:name="_GoBack"/>
+            <w:bookmarkEnd w:id="0"/>
+            <w:r>
+              <w:rPr>
+                <w:sz w:val="24"/>
+                <w:szCs w:val="24"/>
+              </w:rPr>
+              <w:t>minas(int)</w:t>
+            </w:r>
+          </w:p>
+          <w:p>
+            <w:pPr>
+              <w:rPr>
+                <w:sz w:val="24"/>
+                <w:szCs w:val="24"/>
+              </w:rPr>
+            </w:pPr>
+            <w:r>
+              <w:rPr>
+                <w:sz w:val="24"/>
+                <w:szCs w:val="24"/>
+              </w:rPr>
+              <w:t>+</w:t>
+            </w:r>
+            <w:r>
+              <w:rPr>
+                <w:sz w:val="24"/>
+                <w:szCs w:val="24"/>
+              </w:rPr>
+              <w:t>manejoJuego()</w:t>
+            </w:r>
+            <w:r>
+              <w:rPr>
+                <w:sz w:val="24"/>
+                <w:szCs w:val="24"/>
+              </w:rPr>
+              <w:t>:void</w:t>
+            </w:r>
+          </w:p>
+          <w:p>
+            <w:pPr>
+              <w:rPr>
+                <w:sz w:val="24"/>
+                <w:szCs w:val="24"/>
+              </w:rPr>
+            </w:pPr>
+            <w:r>
+              <w:rPr>
+                <w:sz w:val="24"/>
+                <w:szCs w:val="24"/>
+              </w:rPr>
+              <w:t>+</w:t>
+            </w:r>
+            <w:r>
+              <w:rPr>
+                <w:sz w:val="24"/>
+                <w:szCs w:val="24"/>
+              </w:rPr>
+              <w:t>mostrarTablero()</w:t>
+            </w:r>
+            <w:r>
+              <w:rPr>
+                <w:sz w:val="24"/>
+                <w:szCs w:val="24"/>
+              </w:rPr>
+              <w:t>:void</w:t>
+            </w:r>
+          </w:p>
+          <w:p>
+            <w:pPr>
+              <w:rPr>
+                <w:sz w:val="24"/>
+                <w:szCs w:val="24"/>
+              </w:rPr>
+            </w:pPr>
+            <w:r>
+              <w:rPr>
+                <w:sz w:val="24"/>
+                <w:szCs w:val="24"/>
+              </w:rPr>
+              <w:t>+mostrarTablero():void</w:t>
+            </w:r>
+          </w:p>
+          <w:p>
+            <w:pPr>
+              <w:rPr>
+                <w:sz w:val="24"/>
+                <w:szCs w:val="24"/>
+              </w:rPr>
+            </w:pPr>
+            <w:r>
+              <w:rPr>
+                <w:sz w:val="24"/>
+                <w:szCs w:val="24"/>
+              </w:rPr>
+              <w:lastRenderedPageBreak/>
+              <w:t>+mostrarValorCasilla():int</w:t>
+            </w:r>
+          </w:p>
+          <w:p>
+            <w:pPr>
+              <w:rPr>
+                <w:sz w:val="24"/>
+                <w:szCs w:val="24"/>
+              </w:rPr>
+            </w:pPr>
+            <w:r>
+              <w:rPr>
+                <w:sz w:val="24"/>
+                <w:szCs w:val="24"/>
+              </w:rPr>
+              <w:t>+</w:t>
+            </w:r>
+            <w:r>
+              <w:rPr>
+                <w:sz w:val="24"/>
+                <w:szCs w:val="24"/>
+              </w:rPr>
+              <w:t>mostrarTableroResuelto()</w:t>
+            </w:r>
+            <w:r>
+              <w:rPr>
+                <w:sz w:val="24"/>
+                <w:szCs w:val="24"/>
+              </w:rPr>
+              <w:t>:void</w:t>
+            </w:r>
           </w:p>
         </w:tc>
       </w:tr>
@@ -3236,13 +3527,26 @@
           </w:tcPr>
           <w:p>
             <w:pPr>
-              <w:jc w:val="both"/>
-              <w:rPr>
-                <w:rFonts w:ascii="Calibri" w:eastAsia="Calibri" w:hAnsi="Calibri" w:cs="Calibri"/>
-                <w:sz w:val="24"/>
-                <w:szCs w:val="24"/>
-              </w:rPr>
-            </w:pPr>
+              <w:jc w:val="center"/>
+              <w:rPr>
+                <w:rFonts w:eastAsia="Calibri"/>
+                <w:b/>
+                <w:bCs/>
+                <w:sz w:val="24"/>
+                <w:szCs w:val="24"/>
+              </w:rPr>
+            </w:pPr>
+            <w:r>
+              <w:rPr>
+                <w:b/>
+                <w:bCs/>
+                <w:color w:val="000000"/>
+                <w:sz w:val="24"/>
+                <w:szCs w:val="24"/>
+              </w:rPr>
+              <w:lastRenderedPageBreak/>
+              <w:t>R.F. 2. Abrir una casilla</w:t>
+            </w:r>
           </w:p>
         </w:tc>
         <w:tc>
@@ -3251,13 +3555,57 @@
           </w:tcPr>
           <w:p>
             <w:pPr>
-              <w:jc w:val="both"/>
-              <w:rPr>
-                <w:rFonts w:ascii="Calibri" w:eastAsia="Calibri" w:hAnsi="Calibri" w:cs="Calibri"/>
-                <w:sz w:val="24"/>
-                <w:szCs w:val="24"/>
-              </w:rPr>
-            </w:pPr>
+              <w:jc w:val="center"/>
+              <w:rPr>
+                <w:rFonts w:eastAsia="Calibri"/>
+                <w:sz w:val="24"/>
+                <w:szCs w:val="24"/>
+              </w:rPr>
+            </w:pPr>
+            <w:r>
+              <w:rPr>
+                <w:rFonts w:eastAsia="Calibri"/>
+                <w:sz w:val="24"/>
+                <w:szCs w:val="24"/>
+              </w:rPr>
+              <w:t>Menu</w:t>
+            </w:r>
+          </w:p>
+          <w:p>
+            <w:pPr>
+              <w:jc w:val="center"/>
+              <w:rPr>
+                <w:rFonts w:eastAsia="Calibri"/>
+                <w:sz w:val="24"/>
+                <w:szCs w:val="24"/>
+              </w:rPr>
+            </w:pPr>
+            <w:r>
+              <w:rPr>
+                <w:rFonts w:eastAsia="Calibri"/>
+                <w:sz w:val="24"/>
+                <w:szCs w:val="24"/>
+              </w:rPr>
+              <w:t>Buscaminas</w:t>
+            </w:r>
+          </w:p>
+          <w:p>
+            <w:pPr>
+              <w:jc w:val="center"/>
+              <w:rPr>
+                <w:rFonts w:eastAsia="Calibri"/>
+                <w:sz w:val="24"/>
+                <w:szCs w:val="24"/>
+              </w:rPr>
+            </w:pPr>
+            <w:r>
+              <w:rPr>
+                <w:rFonts w:eastAsia="Calibri"/>
+                <w:sz w:val="24"/>
+                <w:szCs w:val="24"/>
+              </w:rPr>
+              <w:t>Casilla</w:t>
+            </w:r>
           </w:p>
         </w:tc>
         <w:tc>
@@ -3266,9 +3614,113 @@
           </w:tcPr>
           <w:p>
             <w:pPr>
-              <w:jc w:val="both"/>
-              <w:rPr>
-                <w:rFonts w:ascii="Calibri" w:eastAsia="Calibri" w:hAnsi="Calibri" w:cs="Calibri"/>
+              <w:rPr>
+                <w:sz w:val="24"/>
+                <w:szCs w:val="24"/>
+              </w:rPr>
+            </w:pPr>
+            <w:r>
+              <w:rPr>
+                <w:sz w:val="24"/>
+                <w:szCs w:val="24"/>
+              </w:rPr>
+              <w:t>+abrirCasilla():boolean</w:t>
+            </w:r>
+          </w:p>
+          <w:p>
+            <w:pPr>
+              <w:rPr>
+                <w:sz w:val="24"/>
+                <w:szCs w:val="24"/>
+              </w:rPr>
+            </w:pPr>
+            <w:r>
+              <w:rPr>
+                <w:sz w:val="24"/>
+                <w:szCs w:val="24"/>
+              </w:rPr>
+              <w:t>+darSeleccionada():boolean</w:t>
+            </w:r>
+          </w:p>
+          <w:p>
+            <w:pPr>
+              <w:rPr>
+                <w:sz w:val="24"/>
+                <w:szCs w:val="24"/>
+              </w:rPr>
+            </w:pPr>
+            <w:r>
+              <w:rPr>
+                <w:sz w:val="24"/>
+                <w:szCs w:val="24"/>
+              </w:rPr>
+              <w:t>+esMina():boolean</w:t>
+            </w:r>
+          </w:p>
+          <w:p>
+            <w:pPr>
+              <w:rPr>
+                <w:sz w:val="24"/>
+                <w:szCs w:val="24"/>
+              </w:rPr>
+            </w:pPr>
+            <w:r>
+              <w:rPr>
+                <w:sz w:val="24"/>
+                <w:szCs w:val="24"/>
+              </w:rPr>
+              <w:t>+destapar():void</w:t>
+            </w:r>
+          </w:p>
+          <w:p>
+            <w:pPr>
+              <w:rPr>
+                <w:sz w:val="24"/>
+                <w:szCs w:val="24"/>
+              </w:rPr>
+            </w:pPr>
+            <w:r>
+              <w:rPr>
+                <w:sz w:val="24"/>
+                <w:szCs w:val="24"/>
+              </w:rPr>
+              <w:t>+darPerdio():boolean</w:t>
+            </w:r>
+          </w:p>
+          <w:p>
+            <w:pPr>
+              <w:rPr>
+                <w:sz w:val="24"/>
+                <w:szCs w:val="24"/>
+              </w:rPr>
+            </w:pPr>
+            <w:r>
+              <w:rPr>
+                <w:sz w:val="24"/>
+                <w:szCs w:val="24"/>
+              </w:rPr>
+              <w:t>+mostrarTablero():void</w:t>
+            </w:r>
+          </w:p>
+          <w:p>
+            <w:pPr>
+              <w:rPr>
+                <w:sz w:val="24"/>
+                <w:szCs w:val="24"/>
+              </w:rPr>
+            </w:pPr>
+            <w:r>
+              <w:rPr>
+                <w:sz w:val="24"/>
+                <w:szCs w:val="24"/>
+              </w:rPr>
+              <w:t>+gano():boolean</w:t>
+            </w:r>
+          </w:p>
+          <w:p>
+            <w:pPr>
+              <w:rPr>
+                <w:rFonts w:eastAsia="Calibri"/>
                 <w:sz w:val="24"/>
                 <w:szCs w:val="24"/>
               </w:rPr>
@@ -3283,13 +3735,25 @@
           </w:tcPr>
           <w:p>
             <w:pPr>
-              <w:jc w:val="both"/>
-              <w:rPr>
-                <w:rFonts w:ascii="Calibri" w:eastAsia="Calibri" w:hAnsi="Calibri" w:cs="Calibri"/>
-                <w:sz w:val="24"/>
-                <w:szCs w:val="24"/>
-              </w:rPr>
-            </w:pPr>
+              <w:jc w:val="center"/>
+              <w:rPr>
+                <w:rFonts w:eastAsia="Calibri"/>
+                <w:b/>
+                <w:bCs/>
+                <w:sz w:val="24"/>
+                <w:szCs w:val="24"/>
+              </w:rPr>
+            </w:pPr>
+            <w:r>
+              <w:rPr>
+                <w:b/>
+                <w:bCs/>
+                <w:color w:val="000000"/>
+                <w:sz w:val="24"/>
+                <w:szCs w:val="24"/>
+              </w:rPr>
+              <w:t>R.F. 3. Dar una pista</w:t>
+            </w:r>
           </w:p>
         </w:tc>
         <w:tc>
@@ -3298,13 +3762,57 @@
           </w:tcPr>
           <w:p>
             <w:pPr>
-              <w:jc w:val="both"/>
-              <w:rPr>
-                <w:rFonts w:ascii="Calibri" w:eastAsia="Calibri" w:hAnsi="Calibri" w:cs="Calibri"/>
-                <w:sz w:val="24"/>
-                <w:szCs w:val="24"/>
-              </w:rPr>
-            </w:pPr>
+              <w:jc w:val="center"/>
+              <w:rPr>
+                <w:rFonts w:eastAsia="Calibri"/>
+                <w:sz w:val="24"/>
+                <w:szCs w:val="24"/>
+              </w:rPr>
+            </w:pPr>
+            <w:r>
+              <w:rPr>
+                <w:rFonts w:eastAsia="Calibri"/>
+                <w:sz w:val="24"/>
+                <w:szCs w:val="24"/>
+              </w:rPr>
+              <w:t>Menu</w:t>
+            </w:r>
+          </w:p>
+          <w:p>
+            <w:pPr>
+              <w:jc w:val="center"/>
+              <w:rPr>
+                <w:rFonts w:eastAsia="Calibri"/>
+                <w:sz w:val="24"/>
+                <w:szCs w:val="24"/>
+              </w:rPr>
+            </w:pPr>
+            <w:r>
+              <w:rPr>
+                <w:rFonts w:eastAsia="Calibri"/>
+                <w:sz w:val="24"/>
+                <w:szCs w:val="24"/>
+              </w:rPr>
+              <w:t>Buscaminas</w:t>
+            </w:r>
+          </w:p>
+          <w:p>
+            <w:pPr>
+              <w:jc w:val="center"/>
+              <w:rPr>
+                <w:rFonts w:eastAsia="Calibri"/>
+                <w:sz w:val="24"/>
+                <w:szCs w:val="24"/>
+              </w:rPr>
+            </w:pPr>
+            <w:r>
+              <w:rPr>
+                <w:rFonts w:eastAsia="Calibri"/>
+                <w:sz w:val="24"/>
+                <w:szCs w:val="24"/>
+              </w:rPr>
+              <w:t>Casilla</w:t>
+            </w:r>
           </w:p>
         </w:tc>
         <w:tc>
@@ -3313,9 +3821,83 @@
           </w:tcPr>
           <w:p>
             <w:pPr>
-              <w:jc w:val="both"/>
-              <w:rPr>
-                <w:rFonts w:ascii="Calibri" w:eastAsia="Calibri" w:hAnsi="Calibri" w:cs="Calibri"/>
+              <w:rPr>
+                <w:sz w:val="24"/>
+                <w:szCs w:val="24"/>
+              </w:rPr>
+            </w:pPr>
+            <w:r>
+              <w:rPr>
+                <w:sz w:val="24"/>
+                <w:szCs w:val="24"/>
+              </w:rPr>
+              <w:t>+darPista():boolean</w:t>
+            </w:r>
+          </w:p>
+          <w:p>
+            <w:pPr>
+              <w:rPr>
+                <w:sz w:val="24"/>
+                <w:szCs w:val="24"/>
+              </w:rPr>
+            </w:pPr>
+            <w:r>
+              <w:rPr>
+                <w:sz w:val="24"/>
+                <w:szCs w:val="24"/>
+              </w:rPr>
+              <w:t>+darValor():int</w:t>
+            </w:r>
+          </w:p>
+          <w:p>
+            <w:pPr>
+              <w:rPr>
+                <w:sz w:val="24"/>
+                <w:szCs w:val="24"/>
+              </w:rPr>
+            </w:pPr>
+            <w:r>
+              <w:rPr>
+                <w:sz w:val="24"/>
+                <w:szCs w:val="24"/>
+              </w:rPr>
+              <w:t>+darSeleccionada():boolean</w:t>
+            </w:r>
+          </w:p>
+          <w:p>
+            <w:pPr>
+              <w:rPr>
+                <w:sz w:val="24"/>
+                <w:szCs w:val="24"/>
+              </w:rPr>
+            </w:pPr>
+            <w:r>
+              <w:rPr>
+                <w:sz w:val="24"/>
+                <w:szCs w:val="24"/>
+              </w:rPr>
+              <w:t>+esMina():boolean</w:t>
+            </w:r>
+          </w:p>
+          <w:p>
+            <w:pPr>
+              <w:rPr>
+                <w:sz w:val="24"/>
+                <w:szCs w:val="24"/>
+              </w:rPr>
+            </w:pPr>
+            <w:r>
+              <w:rPr>
+                <w:sz w:val="24"/>
+                <w:szCs w:val="24"/>
+              </w:rPr>
+              <w:t>+destapar():void</w:t>
+            </w:r>
+          </w:p>
+          <w:p>
+            <w:pPr>
+              <w:rPr>
+                <w:rFonts w:eastAsia="Calibri"/>
                 <w:sz w:val="24"/>
                 <w:szCs w:val="24"/>
               </w:rPr>
@@ -3330,13 +3912,25 @@
           </w:tcPr>
           <w:p>
             <w:pPr>
-              <w:jc w:val="both"/>
-              <w:rPr>
-                <w:rFonts w:ascii="Calibri" w:eastAsia="Calibri" w:hAnsi="Calibri" w:cs="Calibri"/>
-                <w:sz w:val="24"/>
-                <w:szCs w:val="24"/>
-              </w:rPr>
-            </w:pPr>
+              <w:jc w:val="center"/>
+              <w:rPr>
+                <w:rFonts w:eastAsia="Calibri"/>
+                <w:b/>
+                <w:bCs/>
+                <w:sz w:val="24"/>
+                <w:szCs w:val="24"/>
+              </w:rPr>
+            </w:pPr>
+            <w:r>
+              <w:rPr>
+                <w:b/>
+                <w:bCs/>
+                <w:color w:val="000000"/>
+                <w:sz w:val="24"/>
+                <w:szCs w:val="24"/>
+              </w:rPr>
+              <w:t>R.F. 4. Resolver el juego</w:t>
+            </w:r>
           </w:p>
         </w:tc>
         <w:tc>
@@ -3345,13 +3939,57 @@
           </w:tcPr>
           <w:p>
             <w:pPr>
-              <w:jc w:val="both"/>
-              <w:rPr>
-                <w:rFonts w:ascii="Calibri" w:eastAsia="Calibri" w:hAnsi="Calibri" w:cs="Calibri"/>
-                <w:sz w:val="24"/>
-                <w:szCs w:val="24"/>
-              </w:rPr>
-            </w:pPr>
+              <w:jc w:val="center"/>
+              <w:rPr>
+                <w:rFonts w:eastAsia="Calibri"/>
+                <w:sz w:val="24"/>
+                <w:szCs w:val="24"/>
+              </w:rPr>
+            </w:pPr>
+            <w:r>
+              <w:rPr>
+                <w:rFonts w:eastAsia="Calibri"/>
+                <w:sz w:val="24"/>
+                <w:szCs w:val="24"/>
+              </w:rPr>
+              <w:t>Menu</w:t>
+            </w:r>
+          </w:p>
+          <w:p>
+            <w:pPr>
+              <w:jc w:val="center"/>
+              <w:rPr>
+                <w:rFonts w:eastAsia="Calibri"/>
+                <w:sz w:val="24"/>
+                <w:szCs w:val="24"/>
+              </w:rPr>
+            </w:pPr>
+            <w:r>
+              <w:rPr>
+                <w:rFonts w:eastAsia="Calibri"/>
+                <w:sz w:val="24"/>
+                <w:szCs w:val="24"/>
+              </w:rPr>
+              <w:t>Buscaminas</w:t>
+            </w:r>
+          </w:p>
+          <w:p>
+            <w:pPr>
+              <w:jc w:val="center"/>
+              <w:rPr>
+                <w:rFonts w:eastAsia="Calibri"/>
+                <w:sz w:val="24"/>
+                <w:szCs w:val="24"/>
+              </w:rPr>
+            </w:pPr>
+            <w:r>
+              <w:rPr>
+                <w:rFonts w:eastAsia="Calibri"/>
+                <w:sz w:val="24"/>
+                <w:szCs w:val="24"/>
+              </w:rPr>
+              <w:t>Casilla</w:t>
+            </w:r>
           </w:p>
         </w:tc>
         <w:tc>
@@ -3360,142 +3998,55 @@
           </w:tcPr>
           <w:p>
             <w:pPr>
-              <w:jc w:val="both"/>
-              <w:rPr>
-                <w:rFonts w:ascii="Calibri" w:eastAsia="Calibri" w:hAnsi="Calibri" w:cs="Calibri"/>
-                <w:sz w:val="24"/>
-                <w:szCs w:val="24"/>
-              </w:rPr>
-            </w:pPr>
-          </w:p>
-        </w:tc>
-      </w:tr>
-      <w:tr>
-        <w:tc>
-          <w:tcPr>
-            <w:tcW w:w="3596" w:type="dxa"/>
-          </w:tcPr>
-          <w:p>
-            <w:pPr>
-              <w:jc w:val="both"/>
-              <w:rPr>
-                <w:rFonts w:ascii="Calibri" w:eastAsia="Calibri" w:hAnsi="Calibri" w:cs="Calibri"/>
-                <w:sz w:val="24"/>
-                <w:szCs w:val="24"/>
-              </w:rPr>
-            </w:pPr>
-            <w:bookmarkStart w:id="0" w:name="_GoBack"/>
-            <w:bookmarkEnd w:id="0"/>
-          </w:p>
-        </w:tc>
-        <w:tc>
-          <w:tcPr>
-            <w:tcW w:w="3597" w:type="dxa"/>
-          </w:tcPr>
-          <w:p>
-            <w:pPr>
-              <w:jc w:val="both"/>
-              <w:rPr>
-                <w:rFonts w:ascii="Calibri" w:eastAsia="Calibri" w:hAnsi="Calibri" w:cs="Calibri"/>
-                <w:sz w:val="24"/>
-                <w:szCs w:val="24"/>
-              </w:rPr>
-            </w:pPr>
-          </w:p>
-        </w:tc>
-        <w:tc>
-          <w:tcPr>
-            <w:tcW w:w="3597" w:type="dxa"/>
-          </w:tcPr>
-          <w:p>
-            <w:pPr>
-              <w:jc w:val="both"/>
-              <w:rPr>
-                <w:rFonts w:ascii="Calibri" w:eastAsia="Calibri" w:hAnsi="Calibri" w:cs="Calibri"/>
-                <w:sz w:val="24"/>
-                <w:szCs w:val="24"/>
-              </w:rPr>
-            </w:pPr>
-          </w:p>
-        </w:tc>
-      </w:tr>
-      <w:tr>
-        <w:tc>
-          <w:tcPr>
-            <w:tcW w:w="3596" w:type="dxa"/>
-          </w:tcPr>
-          <w:p>
-            <w:pPr>
-              <w:jc w:val="both"/>
-              <w:rPr>
-                <w:rFonts w:ascii="Calibri" w:eastAsia="Calibri" w:hAnsi="Calibri" w:cs="Calibri"/>
-              </w:rPr>
-            </w:pPr>
-          </w:p>
-        </w:tc>
-        <w:tc>
-          <w:tcPr>
-            <w:tcW w:w="3597" w:type="dxa"/>
-          </w:tcPr>
-          <w:p>
-            <w:pPr>
-              <w:jc w:val="both"/>
-              <w:rPr>
-                <w:rFonts w:ascii="Calibri" w:eastAsia="Calibri" w:hAnsi="Calibri" w:cs="Calibri"/>
-              </w:rPr>
-            </w:pPr>
-          </w:p>
-        </w:tc>
-        <w:tc>
-          <w:tcPr>
-            <w:tcW w:w="3597" w:type="dxa"/>
-          </w:tcPr>
-          <w:p>
-            <w:pPr>
-              <w:jc w:val="both"/>
-              <w:rPr>
-                <w:rFonts w:ascii="Calibri" w:eastAsia="Calibri" w:hAnsi="Calibri" w:cs="Calibri"/>
-              </w:rPr>
-            </w:pPr>
-          </w:p>
-        </w:tc>
-      </w:tr>
-      <w:tr>
-        <w:tc>
-          <w:tcPr>
-            <w:tcW w:w="3596" w:type="dxa"/>
-          </w:tcPr>
-          <w:p>
-            <w:pPr>
-              <w:jc w:val="both"/>
-              <w:rPr>
-                <w:rFonts w:ascii="Calibri" w:eastAsia="Calibri" w:hAnsi="Calibri" w:cs="Calibri"/>
-              </w:rPr>
-            </w:pPr>
-          </w:p>
-        </w:tc>
-        <w:tc>
-          <w:tcPr>
-            <w:tcW w:w="3597" w:type="dxa"/>
-          </w:tcPr>
-          <w:p>
-            <w:pPr>
-              <w:jc w:val="both"/>
-              <w:rPr>
-                <w:rFonts w:ascii="Calibri" w:eastAsia="Calibri" w:hAnsi="Calibri" w:cs="Calibri"/>
-              </w:rPr>
-            </w:pPr>
-          </w:p>
-        </w:tc>
-        <w:tc>
-          <w:tcPr>
-            <w:tcW w:w="3597" w:type="dxa"/>
-          </w:tcPr>
-          <w:p>
-            <w:pPr>
-              <w:jc w:val="both"/>
-              <w:rPr>
-                <w:rFonts w:ascii="Calibri" w:eastAsia="Calibri" w:hAnsi="Calibri" w:cs="Calibri"/>
+              <w:rPr>
+                <w:sz w:val="24"/>
+                <w:szCs w:val="24"/>
+              </w:rPr>
+            </w:pPr>
+            <w:r>
+              <w:rPr>
+                <w:sz w:val="24"/>
+                <w:szCs w:val="24"/>
+              </w:rPr>
+              <w:t>+resolver():void</w:t>
+            </w:r>
+          </w:p>
+          <w:p>
+            <w:pPr>
+              <w:rPr>
+                <w:sz w:val="24"/>
+                <w:szCs w:val="24"/>
+              </w:rPr>
+            </w:pPr>
+            <w:r>
+              <w:rPr>
+                <w:sz w:val="24"/>
+                <w:szCs w:val="24"/>
+              </w:rPr>
+              <w:t>+destapar():void</w:t>
+            </w:r>
+          </w:p>
+          <w:p>
+            <w:pPr>
+              <w:rPr>
+                <w:sz w:val="24"/>
+                <w:szCs w:val="24"/>
+              </w:rPr>
+            </w:pPr>
+            <w:r>
+              <w:rPr>
+                <w:sz w:val="24"/>
+                <w:szCs w:val="24"/>
+              </w:rPr>
+              <w:t>+mostrarTablero():void</w:t>
+            </w:r>
+          </w:p>
+          <w:p>
+            <w:pPr>
+              <w:rPr>
+                <w:rFonts w:eastAsia="Calibri"/>
+                <w:sz w:val="24"/>
+                <w:szCs w:val="24"/>
               </w:rPr>
             </w:pPr>
           </w:p>

</xml_diff>